<commit_message>
comit de todo el PAQUETE
</commit_message>
<xml_diff>
--- a/Documentacion.docx
+++ b/Documentacion.docx
@@ -502,6 +502,139 @@
           <w:lang w:val="es-PE"/>
         </w:rPr>
       </w:pPr>
+      <w:bookmarkStart w:id="0" w:name="_GoBack"/>
+      <w:bookmarkEnd w:id="0"/>
+    </w:p>
+    <w:p>
+      <w:pPr>
+        <w:pStyle w:val="Prrafodelista"/>
+        <w:autoSpaceDE w:val="0"/>
+        <w:autoSpaceDN w:val="0"/>
+        <w:adjustRightInd w:val="0"/>
+        <w:spacing w:after="0" w:line="240" w:lineRule="auto"/>
+        <w:ind w:left="284"/>
+        <w:rPr>
+          <w:rFonts w:cstheme="minorHAnsi"/>
+          <w:sz w:val="24"/>
+          <w:szCs w:val="24"/>
+          <w:lang w:val="es-PE"/>
+        </w:rPr>
+      </w:pPr>
+      <w:r>
+        <w:rPr>
+          <w:rFonts w:cstheme="minorHAnsi"/>
+          <w:sz w:val="24"/>
+          <w:szCs w:val="24"/>
+          <w:lang w:val="es-PE"/>
+        </w:rPr>
+        <w:t>El código para modificar</w:t>
+      </w:r>
+    </w:p>
+    <w:p>
+      <w:pPr>
+        <w:pStyle w:val="Prrafodelista"/>
+        <w:autoSpaceDE w:val="0"/>
+        <w:autoSpaceDN w:val="0"/>
+        <w:adjustRightInd w:val="0"/>
+        <w:spacing w:after="0" w:line="240" w:lineRule="auto"/>
+        <w:ind w:left="284"/>
+        <w:rPr>
+          <w:rFonts w:cstheme="minorHAnsi"/>
+          <w:b/>
+          <w:sz w:val="24"/>
+          <w:szCs w:val="24"/>
+          <w:lang w:val="es-PE"/>
+        </w:rPr>
+      </w:pPr>
+      <w:r>
+        <w:rPr>
+          <w:noProof/>
+          <w:lang w:val="es-PE" w:eastAsia="es-PE"/>
+        </w:rPr>
+        <w:drawing>
+          <wp:inline distT="0" distB="0" distL="0" distR="0" wp14:anchorId="3B1916E0" wp14:editId="3168BB52">
+            <wp:extent cx="4791075" cy="2466975"/>
+            <wp:effectExtent l="76200" t="76200" r="142875" b="142875"/>
+            <wp:docPr id="8" name="Imagen 8"/>
+            <wp:cNvGraphicFramePr>
+              <a:graphicFrameLocks xmlns:a="http://schemas.openxmlformats.org/drawingml/2006/main" noChangeAspect="1"/>
+            </wp:cNvGraphicFramePr>
+            <a:graphic xmlns:a="http://schemas.openxmlformats.org/drawingml/2006/main">
+              <a:graphicData uri="http://schemas.openxmlformats.org/drawingml/2006/picture">
+                <pic:pic xmlns:pic="http://schemas.openxmlformats.org/drawingml/2006/picture">
+                  <pic:nvPicPr>
+                    <pic:cNvPr id="0" name=""/>
+                    <pic:cNvPicPr/>
+                  </pic:nvPicPr>
+                  <pic:blipFill>
+                    <a:blip r:embed="rId9"/>
+                    <a:stretch>
+                      <a:fillRect/>
+                    </a:stretch>
+                  </pic:blipFill>
+                  <pic:spPr>
+                    <a:xfrm>
+                      <a:off x="0" y="0"/>
+                      <a:ext cx="4791075" cy="2466975"/>
+                    </a:xfrm>
+                    <a:prstGeom prst="rect">
+                      <a:avLst/>
+                    </a:prstGeom>
+                    <a:ln w="38100" cap="sq">
+                      <a:solidFill>
+                        <a:srgbClr val="000000"/>
+                      </a:solidFill>
+                      <a:prstDash val="solid"/>
+                      <a:miter lim="800000"/>
+                    </a:ln>
+                    <a:effectLst>
+                      <a:outerShdw blurRad="50800" dist="38100" dir="2700000" algn="tl" rotWithShape="0">
+                        <a:srgbClr val="000000">
+                          <a:alpha val="43000"/>
+                        </a:srgbClr>
+                      </a:outerShdw>
+                    </a:effectLst>
+                  </pic:spPr>
+                </pic:pic>
+              </a:graphicData>
+            </a:graphic>
+          </wp:inline>
+        </w:drawing>
+      </w:r>
+    </w:p>
+    <w:p>
+      <w:pPr>
+        <w:pStyle w:val="Prrafodelista"/>
+        <w:autoSpaceDE w:val="0"/>
+        <w:autoSpaceDN w:val="0"/>
+        <w:adjustRightInd w:val="0"/>
+        <w:spacing w:after="0" w:line="240" w:lineRule="auto"/>
+        <w:ind w:left="284"/>
+        <w:rPr>
+          <w:rFonts w:cstheme="minorHAnsi"/>
+          <w:b/>
+          <w:sz w:val="24"/>
+          <w:szCs w:val="24"/>
+          <w:lang w:val="es-PE"/>
+        </w:rPr>
+      </w:pPr>
+    </w:p>
+    <w:p>
+      <w:pPr>
+        <w:pStyle w:val="Prrafodelista"/>
+        <w:autoSpaceDE w:val="0"/>
+        <w:autoSpaceDN w:val="0"/>
+        <w:adjustRightInd w:val="0"/>
+        <w:spacing w:after="0" w:line="240" w:lineRule="auto"/>
+        <w:ind w:left="284"/>
+        <w:rPr>
+          <w:rFonts w:cstheme="minorHAnsi"/>
+          <w:b/>
+          <w:sz w:val="24"/>
+          <w:szCs w:val="24"/>
+          <w:lang w:val="es-PE"/>
+        </w:rPr>
+      </w:pPr>
     </w:p>
     <w:p>
       <w:pPr>
@@ -641,7 +774,7 @@
                     <pic:cNvPicPr/>
                   </pic:nvPicPr>
                   <pic:blipFill>
-                    <a:blip r:embed="rId9"/>
+                    <a:blip r:embed="rId10"/>
                     <a:stretch>
                       <a:fillRect/>
                     </a:stretch>
@@ -734,6 +867,7 @@
           <w:noProof/>
           <w:lang w:val="es-PE" w:eastAsia="es-PE"/>
         </w:rPr>
+        <w:lastRenderedPageBreak/>
         <w:drawing>
           <wp:inline distT="0" distB="0" distL="0" distR="0" wp14:anchorId="7C7381CD" wp14:editId="6BDF6349">
             <wp:extent cx="5612130" cy="4878705"/>
@@ -750,7 +884,7 @@
                     <pic:cNvPicPr/>
                   </pic:nvPicPr>
                   <pic:blipFill>
-                    <a:blip r:embed="rId10"/>
+                    <a:blip r:embed="rId11"/>
                     <a:stretch>
                       <a:fillRect/>
                     </a:stretch>
@@ -921,7 +1055,7 @@
                     </pic:cNvPicPr>
                   </pic:nvPicPr>
                   <pic:blipFill rotWithShape="1">
-                    <a:blip r:embed="rId11">
+                    <a:blip r:embed="rId12">
                       <a:extLst>
                         <a:ext uri="{28A0092B-C50C-407E-A947-70E740481C1C}">
                           <a14:useLocalDpi xmlns:a14="http://schemas.microsoft.com/office/drawing/2010/main" val="0"/>
@@ -1027,12 +1161,12 @@
           <w:lang w:val="es-PE"/>
         </w:rPr>
       </w:pPr>
-      <w:bookmarkStart w:id="0" w:name="_GoBack"/>
       <w:r>
         <w:rPr>
           <w:noProof/>
           <w:lang w:val="es-PE" w:eastAsia="es-PE"/>
         </w:rPr>
+        <w:lastRenderedPageBreak/>
         <w:drawing>
           <wp:inline distT="0" distB="0" distL="0" distR="0" wp14:anchorId="03E7F856" wp14:editId="7177E3C4">
             <wp:extent cx="5612130" cy="3759835"/>
@@ -1049,7 +1183,7 @@
                     <pic:cNvPicPr/>
                   </pic:nvPicPr>
                   <pic:blipFill>
-                    <a:blip r:embed="rId12"/>
+                    <a:blip r:embed="rId13"/>
                     <a:stretch>
                       <a:fillRect/>
                     </a:stretch>
@@ -1083,7 +1217,6 @@
           </wp:inline>
         </w:drawing>
       </w:r>
-      <w:bookmarkEnd w:id="0"/>
     </w:p>
     <w:p>
       <w:pPr>

</xml_diff>